<commit_message>
Similar Ios app review
</commit_message>
<xml_diff>
--- a/IosApp Review.docx
+++ b/IosApp Review.docx
@@ -585,22 +585,28 @@
       <w:r>
         <w:t>Login using 4 digit pins</w:t>
       </w:r>
+      <w:r>
+        <w:t xml:space="preserve"> / pattern lock</w:t>
+      </w:r>
+    </w:p>
+    <w:p>
+      <w:pPr>
+        <w:pStyle w:val="ListParagraph"/>
+        <w:numPr>
+          <w:ilvl w:val="0"/>
+          <w:numId w:val="1"/>
+        </w:numPr>
+      </w:pPr>
+      <w:r>
+        <w:t>Save photo</w:t>
+      </w:r>
+      <w:r>
+        <w:t>s a</w:t>
+      </w:r>
       <w:bookmarkStart w:id="0" w:name="_GoBack"/>
       <w:bookmarkEnd w:id="0"/>
-    </w:p>
-    <w:p>
-      <w:pPr>
-        <w:pStyle w:val="ListParagraph"/>
-        <w:numPr>
-          <w:ilvl w:val="0"/>
-          <w:numId w:val="1"/>
-        </w:numPr>
-      </w:pPr>
-      <w:r>
-        <w:t>Save photo</w:t>
-      </w:r>
-      <w:r>
-        <w:t>s and videos</w:t>
+      <w:r>
+        <w:t>nd videos</w:t>
       </w:r>
     </w:p>
     <w:p>
@@ -648,46 +654,42 @@
         </w:numPr>
       </w:pPr>
       <w:r>
+        <w:t>Password recovery (email)</w:t>
+      </w:r>
+    </w:p>
+    <w:p>
+      <w:r>
+        <w:t>Security</w:t>
+      </w:r>
+    </w:p>
+    <w:p>
+      <w:pPr>
+        <w:pStyle w:val="ListParagraph"/>
+        <w:numPr>
+          <w:ilvl w:val="0"/>
+          <w:numId w:val="1"/>
+        </w:numPr>
+      </w:pPr>
+      <w:r>
+        <w:t>Automatic logout after exit the program</w:t>
+      </w:r>
+    </w:p>
+    <w:p>
+      <w:r>
+        <w:t>Shortcomings</w:t>
+      </w:r>
+    </w:p>
+    <w:p>
+      <w:pPr>
+        <w:pStyle w:val="ListParagraph"/>
+        <w:numPr>
+          <w:ilvl w:val="0"/>
+          <w:numId w:val="1"/>
+        </w:numPr>
+      </w:pPr>
+      <w:r>
         <w:t>Allow multiple login attempts with wrong pins</w:t>
       </w:r>
-    </w:p>
-    <w:p>
-      <w:pPr>
-        <w:pStyle w:val="ListParagraph"/>
-        <w:numPr>
-          <w:ilvl w:val="0"/>
-          <w:numId w:val="1"/>
-        </w:numPr>
-      </w:pPr>
-      <w:r>
-        <w:t>Password recovery (email)</w:t>
-      </w:r>
-    </w:p>
-    <w:p>
-      <w:r>
-        <w:t>Security</w:t>
-      </w:r>
-    </w:p>
-    <w:p>
-      <w:pPr>
-        <w:pStyle w:val="ListParagraph"/>
-        <w:numPr>
-          <w:ilvl w:val="0"/>
-          <w:numId w:val="1"/>
-        </w:numPr>
-      </w:pPr>
-      <w:r>
-        <w:t>Automatic logout after exit the program</w:t>
-      </w:r>
-    </w:p>
-    <w:p>
-      <w:pPr>
-        <w:pStyle w:val="ListParagraph"/>
-        <w:numPr>
-          <w:ilvl w:val="0"/>
-          <w:numId w:val="1"/>
-        </w:numPr>
-      </w:pPr>
     </w:p>
     <w:p/>
     <w:sectPr>

</xml_diff>